<commit_message>
description for exercise sheet 4
</commit_message>
<xml_diff>
--- a/exercises/exercise_4.docx
+++ b/exercises/exercise_4.docx
@@ -183,7 +183,16 @@
           <w:szCs w:val="36"/>
           <w:lang w:val="en-GB"/>
         </w:rPr>
-        <w:t>Predict and Evaluate Individual Probability Distributions</w:t>
+        <w:t>Probability Distributions</w:t>
+      </w:r>
+      <w:r>
+        <w:rPr>
+          <w:rFonts w:cstheme="minorHAnsi"/>
+          <w:sz w:val="36"/>
+          <w:szCs w:val="36"/>
+          <w:lang w:val="en-GB"/>
+        </w:rPr>
+        <w:t xml:space="preserve"> and Causality</w:t>
       </w:r>
     </w:p>
     <w:p>
@@ -211,16 +220,16 @@
         <w:adjustRightInd w:val="0"/>
         <w:rPr>
           <w:rFonts w:cstheme="minorHAnsi"/>
-          <w:sz w:val="30"/>
-          <w:szCs w:val="30"/>
-          <w:lang w:val="en-GB"/>
-        </w:rPr>
-      </w:pPr>
-      <w:r>
-        <w:rPr>
-          <w:rFonts w:cstheme="minorHAnsi"/>
-          <w:sz w:val="30"/>
-          <w:szCs w:val="30"/>
+          <w:sz w:val="28"/>
+          <w:szCs w:val="28"/>
+          <w:lang w:val="en-GB"/>
+        </w:rPr>
+      </w:pPr>
+      <w:r>
+        <w:rPr>
+          <w:rFonts w:cstheme="minorHAnsi"/>
+          <w:sz w:val="28"/>
+          <w:szCs w:val="28"/>
           <w:lang w:val="en-GB"/>
         </w:rPr>
         <w:t xml:space="preserve">Quantile </w:t>
@@ -228,8 +237,8 @@
       <w:r>
         <w:rPr>
           <w:rFonts w:cstheme="minorHAnsi"/>
-          <w:sz w:val="30"/>
-          <w:szCs w:val="30"/>
+          <w:sz w:val="28"/>
+          <w:szCs w:val="28"/>
           <w:lang w:val="en-GB"/>
         </w:rPr>
         <w:t>r</w:t>
@@ -237,8 +246,8 @@
       <w:r>
         <w:rPr>
           <w:rFonts w:cstheme="minorHAnsi"/>
-          <w:sz w:val="30"/>
-          <w:szCs w:val="30"/>
+          <w:sz w:val="28"/>
+          <w:szCs w:val="28"/>
           <w:lang w:val="en-GB"/>
         </w:rPr>
         <w:t>egression</w:t>
@@ -256,19 +265,95 @@
         <w:adjustRightInd w:val="0"/>
         <w:rPr>
           <w:rFonts w:cstheme="minorHAnsi"/>
-          <w:sz w:val="30"/>
-          <w:szCs w:val="30"/>
-          <w:lang w:val="en-GB"/>
-        </w:rPr>
-      </w:pPr>
-      <w:r>
-        <w:rPr>
-          <w:rFonts w:cstheme="minorHAnsi"/>
-          <w:sz w:val="30"/>
-          <w:szCs w:val="30"/>
-          <w:lang w:val="en-GB"/>
-        </w:rPr>
-        <w:t>quantile regression or individually predict variance under PDF assumption (can also try flow, etc) …</w:t>
+          <w:sz w:val="28"/>
+          <w:szCs w:val="28"/>
+          <w:lang w:val="en-GB"/>
+        </w:rPr>
+      </w:pPr>
+      <w:r>
+        <w:rPr>
+          <w:rFonts w:cstheme="minorHAnsi"/>
+          <w:sz w:val="28"/>
+          <w:szCs w:val="28"/>
+          <w:lang w:val="en-GB"/>
+        </w:rPr>
+        <w:t xml:space="preserve">Predict the demand of all product-location-date combinations in </w:t>
+      </w:r>
+      <w:r>
+        <w:rPr>
+          <w:rFonts w:ascii="Courier" w:hAnsi="Courier" w:cstheme="minorHAnsi"/>
+          <w:sz w:val="28"/>
+          <w:szCs w:val="28"/>
+          <w:lang w:val="en-GB"/>
+        </w:rPr>
+        <w:t>test.csv</w:t>
+      </w:r>
+      <w:r>
+        <w:rPr>
+          <w:rFonts w:cstheme="minorHAnsi"/>
+          <w:sz w:val="28"/>
+          <w:szCs w:val="28"/>
+          <w:lang w:val="en-GB"/>
+        </w:rPr>
+        <w:t xml:space="preserve"> in form of a full individual probability distributions (rather than mere point estimators, usually the mean of the underlying probability distributions, like in the exercises before) by using a method of your choice (quantile regression, generative method, or individually predict, e.g., mean and variance, under PDF assumption). </w:t>
+      </w:r>
+      <w:r>
+        <w:rPr>
+          <w:rFonts w:cstheme="minorHAnsi"/>
+          <w:sz w:val="28"/>
+          <w:szCs w:val="28"/>
+          <w:lang w:val="en-GB"/>
+        </w:rPr>
+        <w:t xml:space="preserve">It is fine if you predict several quantiles to approximate the probability distribution (for example by means of </w:t>
+      </w:r>
+      <w:proofErr w:type="spellStart"/>
+      <w:r>
+        <w:rPr>
+          <w:rFonts w:cstheme="minorHAnsi"/>
+          <w:sz w:val="28"/>
+          <w:szCs w:val="28"/>
+          <w:lang w:val="en-GB"/>
+        </w:rPr>
+        <w:t>HistGradBoost</w:t>
+      </w:r>
+      <w:proofErr w:type="spellEnd"/>
+      <w:r>
+        <w:rPr>
+          <w:rFonts w:cstheme="minorHAnsi"/>
+          <w:sz w:val="28"/>
+          <w:szCs w:val="28"/>
+          <w:lang w:val="en-GB"/>
+        </w:rPr>
+        <w:t xml:space="preserve"> from </w:t>
+      </w:r>
+      <w:r>
+        <w:rPr>
+          <w:rFonts w:cstheme="minorHAnsi"/>
+          <w:i/>
+          <w:iCs/>
+          <w:sz w:val="28"/>
+          <w:szCs w:val="28"/>
+          <w:lang w:val="en-GB"/>
+        </w:rPr>
+        <w:t>scikit-learn</w:t>
+      </w:r>
+      <w:r>
+        <w:rPr>
+          <w:rFonts w:cstheme="minorHAnsi"/>
+          <w:sz w:val="28"/>
+          <w:szCs w:val="28"/>
+          <w:lang w:val="en-GB"/>
+        </w:rPr>
+        <w:t xml:space="preserve">). </w:t>
+      </w:r>
+      <w:r>
+        <w:rPr>
+          <w:rFonts w:cstheme="minorHAnsi"/>
+          <w:sz w:val="28"/>
+          <w:szCs w:val="28"/>
+          <w:lang w:val="en-GB"/>
+        </w:rPr>
+        <w:t>You can choose one of the two setups described in exercise 2) a and b of exercise sheet 1.</w:t>
       </w:r>
     </w:p>
     <w:p>
@@ -283,19 +368,190 @@
         <w:adjustRightInd w:val="0"/>
         <w:rPr>
           <w:rFonts w:cstheme="minorHAnsi"/>
-          <w:sz w:val="30"/>
-          <w:szCs w:val="30"/>
-          <w:lang w:val="en-GB"/>
-        </w:rPr>
-      </w:pPr>
-      <w:r>
-        <w:rPr>
-          <w:rFonts w:cstheme="minorHAnsi"/>
-          <w:sz w:val="30"/>
-          <w:szCs w:val="30"/>
-          <w:lang w:val="en-GB"/>
-        </w:rPr>
-        <w:t>evaluation for predictions of 95 percentile (for subsequent order optimization to avoid out-of-stock situations in 95% of cases): actual sales in test set higher than predictions in 5% of cases …</w:t>
+          <w:sz w:val="28"/>
+          <w:szCs w:val="28"/>
+          <w:lang w:val="en-GB"/>
+        </w:rPr>
+      </w:pPr>
+      <w:r>
+        <w:rPr>
+          <w:rFonts w:cstheme="minorHAnsi"/>
+          <w:sz w:val="28"/>
+          <w:szCs w:val="28"/>
+          <w:lang w:val="en-GB"/>
+        </w:rPr>
+        <w:t>E</w:t>
+      </w:r>
+      <w:r>
+        <w:rPr>
+          <w:rFonts w:cstheme="minorHAnsi"/>
+          <w:sz w:val="28"/>
+          <w:szCs w:val="28"/>
+          <w:lang w:val="en-GB"/>
+        </w:rPr>
+        <w:t>valuat</w:t>
+      </w:r>
+      <w:r>
+        <w:rPr>
+          <w:rFonts w:cstheme="minorHAnsi"/>
+          <w:sz w:val="28"/>
+          <w:szCs w:val="28"/>
+          <w:lang w:val="en-GB"/>
+        </w:rPr>
+        <w:t>e your</w:t>
+      </w:r>
+      <w:r>
+        <w:rPr>
+          <w:rFonts w:cstheme="minorHAnsi"/>
+          <w:sz w:val="28"/>
+          <w:szCs w:val="28"/>
+          <w:lang w:val="en-GB"/>
+        </w:rPr>
+        <w:t xml:space="preserve"> predictions f</w:t>
+      </w:r>
+      <w:r>
+        <w:rPr>
+          <w:rFonts w:cstheme="minorHAnsi"/>
+          <w:sz w:val="28"/>
+          <w:szCs w:val="28"/>
+          <w:lang w:val="en-GB"/>
+        </w:rPr>
+        <w:t>or</w:t>
+      </w:r>
+      <w:r>
+        <w:rPr>
+          <w:rFonts w:cstheme="minorHAnsi"/>
+          <w:sz w:val="28"/>
+          <w:szCs w:val="28"/>
+          <w:lang w:val="en-GB"/>
+        </w:rPr>
+        <w:t xml:space="preserve"> </w:t>
+      </w:r>
+      <w:r>
+        <w:rPr>
+          <w:rFonts w:cstheme="minorHAnsi"/>
+          <w:sz w:val="28"/>
+          <w:szCs w:val="28"/>
+          <w:lang w:val="en-GB"/>
+        </w:rPr>
+        <w:t xml:space="preserve">the </w:t>
+      </w:r>
+      <w:r>
+        <w:rPr>
+          <w:rFonts w:cstheme="minorHAnsi"/>
+          <w:sz w:val="28"/>
+          <w:szCs w:val="28"/>
+          <w:lang w:val="en-GB"/>
+        </w:rPr>
+        <w:t>95</w:t>
+      </w:r>
+      <w:r>
+        <w:rPr>
+          <w:rFonts w:cstheme="minorHAnsi"/>
+          <w:sz w:val="28"/>
+          <w:szCs w:val="28"/>
+          <w:lang w:val="en-GB"/>
+        </w:rPr>
+        <w:t>th</w:t>
+      </w:r>
+      <w:r>
+        <w:rPr>
+          <w:rFonts w:cstheme="minorHAnsi"/>
+          <w:sz w:val="28"/>
+          <w:szCs w:val="28"/>
+          <w:lang w:val="en-GB"/>
+        </w:rPr>
+        <w:t xml:space="preserve"> percentile</w:t>
+      </w:r>
+      <w:r>
+        <w:rPr>
+          <w:rFonts w:cstheme="minorHAnsi"/>
+          <w:sz w:val="28"/>
+          <w:szCs w:val="28"/>
+          <w:lang w:val="en-GB"/>
+        </w:rPr>
+        <w:t xml:space="preserve"> by checking how close you are to the expectation of actual sales in the test data set being higher than the 95</w:t>
+      </w:r>
+      <w:r>
+        <w:rPr>
+          <w:rFonts w:cstheme="minorHAnsi"/>
+          <w:sz w:val="28"/>
+          <w:szCs w:val="28"/>
+          <w:lang w:val="en-GB"/>
+        </w:rPr>
+        <w:t>th</w:t>
+      </w:r>
+      <w:r>
+        <w:rPr>
+          <w:rFonts w:cstheme="minorHAnsi"/>
+          <w:sz w:val="28"/>
+          <w:szCs w:val="28"/>
+          <w:lang w:val="en-GB"/>
+        </w:rPr>
+        <w:t xml:space="preserve"> percentile predictions in 5% of the cases.</w:t>
+      </w:r>
+      <w:r>
+        <w:rPr>
+          <w:rFonts w:cstheme="minorHAnsi"/>
+          <w:sz w:val="28"/>
+          <w:szCs w:val="28"/>
+          <w:lang w:val="en-GB"/>
+        </w:rPr>
+        <w:t xml:space="preserve"> (</w:t>
+      </w:r>
+      <w:r>
+        <w:rPr>
+          <w:rFonts w:cstheme="minorHAnsi"/>
+          <w:sz w:val="28"/>
+          <w:szCs w:val="28"/>
+          <w:lang w:val="en-GB"/>
+        </w:rPr>
+        <w:t>An example for a use case is a</w:t>
+      </w:r>
+      <w:r>
+        <w:rPr>
+          <w:rFonts w:cstheme="minorHAnsi"/>
+          <w:sz w:val="28"/>
+          <w:szCs w:val="28"/>
+          <w:lang w:val="en-GB"/>
+        </w:rPr>
+        <w:t xml:space="preserve"> subsequent order optimization </w:t>
+      </w:r>
+      <w:r>
+        <w:rPr>
+          <w:rFonts w:cstheme="minorHAnsi"/>
+          <w:sz w:val="28"/>
+          <w:szCs w:val="28"/>
+          <w:lang w:val="en-GB"/>
+        </w:rPr>
+        <w:t>with the goal to</w:t>
+      </w:r>
+      <w:r>
+        <w:rPr>
+          <w:rFonts w:cstheme="minorHAnsi"/>
+          <w:sz w:val="28"/>
+          <w:szCs w:val="28"/>
+          <w:lang w:val="en-GB"/>
+        </w:rPr>
+        <w:t xml:space="preserve"> avoid out-of-stock situations in 95% of cases</w:t>
+      </w:r>
+      <w:r>
+        <w:rPr>
+          <w:rFonts w:cstheme="minorHAnsi"/>
+          <w:sz w:val="28"/>
+          <w:szCs w:val="28"/>
+          <w:lang w:val="en-GB"/>
+        </w:rPr>
+        <w:t>.</w:t>
+      </w:r>
+      <w:r>
+        <w:rPr>
+          <w:rFonts w:cstheme="minorHAnsi"/>
+          <w:sz w:val="28"/>
+          <w:szCs w:val="28"/>
+          <w:lang w:val="en-GB"/>
+        </w:rPr>
+        <w:t>)</w:t>
       </w:r>
     </w:p>
     <w:p>
@@ -310,16 +566,16 @@
         <w:adjustRightInd w:val="0"/>
         <w:rPr>
           <w:rFonts w:cstheme="minorHAnsi"/>
-          <w:sz w:val="30"/>
-          <w:szCs w:val="30"/>
-          <w:lang w:val="en-GB"/>
-        </w:rPr>
-      </w:pPr>
-      <w:r>
-        <w:rPr>
-          <w:rFonts w:cstheme="minorHAnsi"/>
-          <w:sz w:val="30"/>
-          <w:szCs w:val="30"/>
+          <w:sz w:val="28"/>
+          <w:szCs w:val="28"/>
+          <w:lang w:val="en-GB"/>
+        </w:rPr>
+      </w:pPr>
+      <w:r>
+        <w:rPr>
+          <w:rFonts w:cstheme="minorHAnsi"/>
+          <w:sz w:val="28"/>
+          <w:szCs w:val="28"/>
           <w:lang w:val="en-GB"/>
         </w:rPr>
         <w:t>Qualitative and quantitative evaluation</w:t>
@@ -327,59 +583,58 @@
       <w:r>
         <w:rPr>
           <w:rFonts w:cstheme="minorHAnsi"/>
-          <w:sz w:val="30"/>
-          <w:szCs w:val="30"/>
-          <w:lang w:val="en-GB"/>
-        </w:rPr>
-        <w:t xml:space="preserve"> </w:t>
-      </w:r>
-      <w:r>
-        <w:rPr>
-          <w:rFonts w:cstheme="minorHAnsi"/>
-          <w:sz w:val="30"/>
-          <w:szCs w:val="30"/>
-          <w:lang w:val="en-GB"/>
-        </w:rPr>
-        <w:t>(</w:t>
-      </w:r>
-      <w:r>
-        <w:rPr>
-          <w:rFonts w:cstheme="minorHAnsi"/>
-          <w:sz w:val="30"/>
-          <w:szCs w:val="30"/>
-          <w:lang w:val="en-GB"/>
-        </w:rPr>
-        <w:t xml:space="preserve">See </w:t>
-      </w:r>
-      <w:hyperlink r:id="rId5" w:history="1">
-        <w:r>
-          <w:rPr>
-            <w:rFonts w:cstheme="minorHAnsi"/>
-            <w:color w:val="000000" w:themeColor="text1"/>
-            <w:sz w:val="30"/>
-            <w:szCs w:val="30"/>
-            <w:lang w:val="en-GB"/>
-          </w:rPr>
-          <w:t>https://arxiv.org/abs/2009.07052</w:t>
-        </w:r>
-      </w:hyperlink>
-      <w:r>
-        <w:rPr>
-          <w:rFonts w:cstheme="minorHAnsi"/>
-          <w:sz w:val="30"/>
-          <w:szCs w:val="30"/>
-          <w:lang w:val="en-GB"/>
-        </w:rPr>
-        <w:t xml:space="preserve"> for a detailed description.</w:t>
-      </w:r>
-      <w:r>
-        <w:rPr>
-          <w:rFonts w:cstheme="minorHAnsi"/>
-          <w:sz w:val="30"/>
-          <w:szCs w:val="30"/>
-          <w:lang w:val="en-GB"/>
-        </w:rPr>
-        <w:t>)</w:t>
+          <w:sz w:val="28"/>
+          <w:szCs w:val="28"/>
+          <w:lang w:val="en-GB"/>
+        </w:rPr>
+        <w:t xml:space="preserve"> of PDF predictions</w:t>
+      </w:r>
+      <w:r>
+        <w:rPr>
+          <w:rFonts w:cstheme="minorHAnsi"/>
+          <w:sz w:val="28"/>
+          <w:szCs w:val="28"/>
+          <w:lang w:val="en-GB"/>
+        </w:rPr>
+        <w:t xml:space="preserve"> (See </w:t>
+      </w:r>
+      <w:r>
+        <w:fldChar w:fldCharType="begin"/>
+      </w:r>
+      <w:r>
+        <w:instrText>HYPERLINK "https://arxiv.org/abs/2009.07052"</w:instrText>
+      </w:r>
+      <w:r>
+        <w:fldChar w:fldCharType="separate"/>
+      </w:r>
+      <w:r>
+        <w:rPr>
+          <w:rFonts w:cstheme="minorHAnsi"/>
+          <w:color w:val="000000" w:themeColor="text1"/>
+          <w:sz w:val="28"/>
+          <w:szCs w:val="28"/>
+          <w:lang w:val="en-GB"/>
+        </w:rPr>
+        <w:t>https://arxiv.org/abs/2009.07052</w:t>
+      </w:r>
+      <w:r>
+        <w:rPr>
+          <w:rFonts w:cstheme="minorHAnsi"/>
+          <w:color w:val="000000" w:themeColor="text1"/>
+          <w:sz w:val="28"/>
+          <w:szCs w:val="28"/>
+          <w:lang w:val="en-GB"/>
+        </w:rPr>
+        <w:fldChar w:fldCharType="end"/>
+      </w:r>
+      <w:r>
+        <w:rPr>
+          <w:rFonts w:cstheme="minorHAnsi"/>
+          <w:sz w:val="28"/>
+          <w:szCs w:val="28"/>
+          <w:lang w:val="en-GB"/>
+        </w:rPr>
+        <w:t xml:space="preserve"> for a detailed description.)</w:t>
       </w:r>
     </w:p>
     <w:p>
@@ -394,16 +649,16 @@
         <w:adjustRightInd w:val="0"/>
         <w:rPr>
           <w:rFonts w:cstheme="minorHAnsi"/>
-          <w:sz w:val="30"/>
-          <w:szCs w:val="30"/>
-          <w:lang w:val="en-GB"/>
-        </w:rPr>
-      </w:pPr>
-      <w:r>
-        <w:rPr>
-          <w:rFonts w:cstheme="minorHAnsi"/>
-          <w:sz w:val="30"/>
-          <w:szCs w:val="30"/>
+          <w:sz w:val="28"/>
+          <w:szCs w:val="28"/>
+          <w:lang w:val="en-GB"/>
+        </w:rPr>
+      </w:pPr>
+      <w:r>
+        <w:rPr>
+          <w:rFonts w:cstheme="minorHAnsi"/>
+          <w:sz w:val="28"/>
+          <w:szCs w:val="28"/>
           <w:lang w:val="en-GB"/>
         </w:rPr>
         <w:t>Plot a histogram of the CDF values of your predictions for the corresponding actuals.</w:t>
@@ -421,28 +676,37 @@
         <w:adjustRightInd w:val="0"/>
         <w:rPr>
           <w:rFonts w:cstheme="minorHAnsi"/>
-          <w:sz w:val="30"/>
-          <w:szCs w:val="30"/>
-          <w:lang w:val="en-GB"/>
-        </w:rPr>
-      </w:pPr>
-      <w:r>
-        <w:rPr>
-          <w:rFonts w:cstheme="minorHAnsi"/>
-          <w:sz w:val="30"/>
-          <w:szCs w:val="30"/>
-          <w:lang w:val="en-GB"/>
-        </w:rPr>
-        <w:t xml:space="preserve">earth mover’s distance for quantitative evaluation </w:t>
-      </w:r>
-      <w:r>
-        <w:rPr>
-          <w:rFonts w:cstheme="minorHAnsi"/>
-          <w:sz w:val="30"/>
-          <w:szCs w:val="30"/>
-          <w:lang w:val="en-GB"/>
-        </w:rPr>
-        <w:t>…</w:t>
+          <w:sz w:val="28"/>
+          <w:szCs w:val="28"/>
+          <w:lang w:val="en-GB"/>
+        </w:rPr>
+      </w:pPr>
+      <w:r>
+        <w:rPr>
+          <w:rFonts w:cstheme="minorHAnsi"/>
+          <w:sz w:val="28"/>
+          <w:szCs w:val="28"/>
+          <w:lang w:val="en-GB"/>
+        </w:rPr>
+        <w:t xml:space="preserve">For a quantitative evaluation of your PDF predictions, calculate the </w:t>
+      </w:r>
+      <w:r>
+        <w:rPr>
+          <w:rFonts w:cstheme="minorHAnsi"/>
+          <w:sz w:val="28"/>
+          <w:szCs w:val="28"/>
+          <w:lang w:val="en-GB"/>
+        </w:rPr>
+        <w:t xml:space="preserve">earth mover’s distance </w:t>
+      </w:r>
+      <w:r>
+        <w:rPr>
+          <w:rFonts w:cstheme="minorHAnsi"/>
+          <w:sz w:val="28"/>
+          <w:szCs w:val="28"/>
+          <w:lang w:val="en-GB"/>
+        </w:rPr>
+        <w:t>between your histogram from the last exercise and the expected uniform distribution.</w:t>
       </w:r>
     </w:p>
     <w:p>
@@ -457,26 +721,26 @@
         <w:adjustRightInd w:val="0"/>
         <w:rPr>
           <w:rFonts w:cstheme="minorHAnsi"/>
-          <w:sz w:val="30"/>
-          <w:szCs w:val="30"/>
-          <w:lang w:val="en-GB"/>
-        </w:rPr>
-      </w:pPr>
-      <w:r>
-        <w:rPr>
-          <w:rFonts w:cstheme="minorHAnsi"/>
-          <w:sz w:val="30"/>
-          <w:szCs w:val="30"/>
-          <w:lang w:val="en-GB"/>
-        </w:rPr>
-        <w:t>demand shaping: estimate causal effect of promotion …</w:t>
+          <w:sz w:val="28"/>
+          <w:szCs w:val="28"/>
+          <w:lang w:val="en-GB"/>
+        </w:rPr>
+      </w:pPr>
+      <w:r>
+        <w:rPr>
+          <w:rFonts w:cstheme="minorHAnsi"/>
+          <w:sz w:val="28"/>
+          <w:szCs w:val="28"/>
+          <w:lang w:val="en-GB"/>
+        </w:rPr>
+        <w:t>Causal Effects</w:t>
       </w:r>
     </w:p>
     <w:p>
       <w:pPr>
         <w:pStyle w:val="ListParagraph"/>
         <w:numPr>
-          <w:ilvl w:val="0"/>
+          <w:ilvl w:val="1"/>
           <w:numId w:val="1"/>
         </w:numPr>
         <w:autoSpaceDE w:val="0"/>
@@ -484,33 +748,211 @@
         <w:adjustRightInd w:val="0"/>
         <w:rPr>
           <w:rFonts w:cstheme="minorHAnsi"/>
-          <w:sz w:val="30"/>
-          <w:szCs w:val="30"/>
-          <w:lang w:val="en-GB"/>
-        </w:rPr>
-      </w:pPr>
-      <w:r>
-        <w:rPr>
-          <w:rFonts w:cstheme="minorHAnsi"/>
-          <w:sz w:val="30"/>
-          <w:szCs w:val="30"/>
-          <w:lang w:val="en-GB"/>
-        </w:rPr>
-        <w:t>cannibalization model …</w:t>
+          <w:sz w:val="28"/>
+          <w:szCs w:val="28"/>
+          <w:lang w:val="en-GB"/>
+        </w:rPr>
+      </w:pPr>
+      <w:r>
+        <w:rPr>
+          <w:rFonts w:cstheme="minorHAnsi"/>
+          <w:sz w:val="28"/>
+          <w:szCs w:val="28"/>
+          <w:lang w:val="en-GB"/>
+        </w:rPr>
+        <w:t xml:space="preserve">Reducing prices or setting promotions is used for </w:t>
+      </w:r>
+      <w:r>
+        <w:rPr>
+          <w:rFonts w:cstheme="minorHAnsi"/>
+          <w:sz w:val="28"/>
+          <w:szCs w:val="28"/>
+          <w:lang w:val="en-GB"/>
+        </w:rPr>
+        <w:t>demand shaping</w:t>
+      </w:r>
+      <w:r>
+        <w:rPr>
+          <w:rFonts w:cstheme="minorHAnsi"/>
+          <w:sz w:val="28"/>
+          <w:szCs w:val="28"/>
+          <w:lang w:val="en-GB"/>
+        </w:rPr>
+        <w:t>, corresponding to an intervention in the causal language.</w:t>
+      </w:r>
+      <w:r>
+        <w:rPr>
+          <w:rFonts w:cstheme="minorHAnsi"/>
+          <w:sz w:val="28"/>
+          <w:szCs w:val="28"/>
+          <w:lang w:val="en-GB"/>
+        </w:rPr>
+        <w:t xml:space="preserve"> </w:t>
+      </w:r>
+      <w:r>
+        <w:rPr>
+          <w:rFonts w:cstheme="minorHAnsi"/>
+          <w:sz w:val="28"/>
+          <w:szCs w:val="28"/>
+          <w:lang w:val="en-GB"/>
+        </w:rPr>
+        <w:t>E</w:t>
+      </w:r>
+      <w:r>
+        <w:rPr>
+          <w:rFonts w:cstheme="minorHAnsi"/>
+          <w:sz w:val="28"/>
+          <w:szCs w:val="28"/>
+          <w:lang w:val="en-GB"/>
+        </w:rPr>
+        <w:t>stimate</w:t>
+      </w:r>
+      <w:r>
+        <w:rPr>
+          <w:rFonts w:cstheme="minorHAnsi"/>
+          <w:sz w:val="28"/>
+          <w:szCs w:val="28"/>
+          <w:lang w:val="en-GB"/>
+        </w:rPr>
+        <w:t xml:space="preserve"> the average </w:t>
+      </w:r>
+      <w:r>
+        <w:rPr>
+          <w:rFonts w:cstheme="minorHAnsi"/>
+          <w:sz w:val="28"/>
+          <w:szCs w:val="28"/>
+          <w:lang w:val="en-GB"/>
+        </w:rPr>
+        <w:t>causal effect of</w:t>
+      </w:r>
+      <w:r>
+        <w:rPr>
+          <w:rFonts w:cstheme="minorHAnsi"/>
+          <w:sz w:val="28"/>
+          <w:szCs w:val="28"/>
+          <w:lang w:val="en-GB"/>
+        </w:rPr>
+        <w:t xml:space="preserve"> </w:t>
+      </w:r>
+      <w:r>
+        <w:rPr>
+          <w:rFonts w:cstheme="minorHAnsi"/>
+          <w:sz w:val="28"/>
+          <w:szCs w:val="28"/>
+          <w:lang w:val="en-GB"/>
+        </w:rPr>
+        <w:t>promotion</w:t>
+      </w:r>
+      <w:r>
+        <w:rPr>
+          <w:rFonts w:cstheme="minorHAnsi"/>
+          <w:sz w:val="28"/>
+          <w:szCs w:val="28"/>
+          <w:lang w:val="en-GB"/>
+        </w:rPr>
+        <w:t xml:space="preserve">s on demand. This requires adjust for all </w:t>
+      </w:r>
+      <w:r>
+        <w:rPr>
+          <w:rFonts w:cstheme="minorHAnsi"/>
+          <w:sz w:val="28"/>
+          <w:szCs w:val="28"/>
+          <w:lang w:val="en-GB"/>
+        </w:rPr>
+        <w:t xml:space="preserve">confounding </w:t>
+      </w:r>
+      <w:r>
+        <w:rPr>
+          <w:rFonts w:cstheme="minorHAnsi"/>
+          <w:sz w:val="28"/>
+          <w:szCs w:val="28"/>
+          <w:lang w:val="en-GB"/>
+        </w:rPr>
+        <w:t>variables, which need to be identified before.</w:t>
       </w:r>
     </w:p>
     <w:p>
       <w:pPr>
+        <w:pStyle w:val="ListParagraph"/>
+        <w:numPr>
+          <w:ilvl w:val="1"/>
+          <w:numId w:val="1"/>
+        </w:numPr>
         <w:autoSpaceDE w:val="0"/>
         <w:autoSpaceDN w:val="0"/>
         <w:adjustRightInd w:val="0"/>
         <w:rPr>
           <w:rFonts w:cstheme="minorHAnsi"/>
-          <w:sz w:val="30"/>
-          <w:szCs w:val="30"/>
-          <w:lang w:val="en-GB"/>
-        </w:rPr>
-      </w:pPr>
+          <w:sz w:val="28"/>
+          <w:szCs w:val="28"/>
+          <w:lang w:val="en-GB"/>
+        </w:rPr>
+      </w:pPr>
+      <w:r>
+        <w:rPr>
+          <w:rFonts w:cstheme="minorHAnsi"/>
+          <w:sz w:val="28"/>
+          <w:szCs w:val="28"/>
+          <w:lang w:val="en-GB"/>
+        </w:rPr>
+        <w:t xml:space="preserve">There are several products in the data set that, when in promotion, reduce the demand for other products in the same product group 3, an effect called </w:t>
+      </w:r>
+      <w:r>
+        <w:rPr>
+          <w:rFonts w:cstheme="minorHAnsi"/>
+          <w:sz w:val="28"/>
+          <w:szCs w:val="28"/>
+          <w:lang w:val="en-GB"/>
+        </w:rPr>
+        <w:t>cannibaliz</w:t>
+      </w:r>
+      <w:r>
+        <w:rPr>
+          <w:rFonts w:cstheme="minorHAnsi"/>
+          <w:sz w:val="28"/>
+          <w:szCs w:val="28"/>
+          <w:lang w:val="en-GB"/>
+        </w:rPr>
+        <w:t xml:space="preserve">ation. Build a model </w:t>
+      </w:r>
+      <w:r>
+        <w:rPr>
+          <w:rFonts w:cstheme="minorHAnsi"/>
+          <w:sz w:val="28"/>
+          <w:szCs w:val="28"/>
+          <w:lang w:val="en-GB"/>
+        </w:rPr>
+        <w:t xml:space="preserve">(or a component of your overall model) </w:t>
+      </w:r>
+      <w:r>
+        <w:rPr>
+          <w:rFonts w:cstheme="minorHAnsi"/>
+          <w:sz w:val="28"/>
+          <w:szCs w:val="28"/>
+          <w:lang w:val="en-GB"/>
+        </w:rPr>
+        <w:t xml:space="preserve">to identify and predict cannibalization effects. You need to go beyond the usual </w:t>
+      </w:r>
+      <w:proofErr w:type="spellStart"/>
+      <w:r>
+        <w:rPr>
+          <w:rFonts w:cstheme="minorHAnsi"/>
+          <w:sz w:val="28"/>
+          <w:szCs w:val="28"/>
+          <w:lang w:val="en-GB"/>
+        </w:rPr>
+        <w:t>i.i.d.</w:t>
+      </w:r>
+      <w:proofErr w:type="spellEnd"/>
+      <w:r>
+        <w:rPr>
+          <w:rFonts w:cstheme="minorHAnsi"/>
+          <w:sz w:val="28"/>
+          <w:szCs w:val="28"/>
+          <w:lang w:val="en-GB"/>
+        </w:rPr>
+        <w:t xml:space="preserve"> assumption for this.</w:t>
+      </w:r>
     </w:p>
     <w:p>
       <w:pPr>
@@ -519,16 +961,29 @@
         <w:adjustRightInd w:val="0"/>
         <w:rPr>
           <w:rFonts w:cstheme="minorHAnsi"/>
-          <w:sz w:val="30"/>
-          <w:szCs w:val="30"/>
-          <w:lang w:val="en-GB"/>
-        </w:rPr>
-      </w:pPr>
-      <w:r>
-        <w:rPr>
-          <w:rFonts w:cstheme="minorHAnsi"/>
-          <w:sz w:val="30"/>
-          <w:szCs w:val="30"/>
+          <w:sz w:val="28"/>
+          <w:szCs w:val="28"/>
+          <w:lang w:val="en-GB"/>
+        </w:rPr>
+      </w:pPr>
+    </w:p>
+    <w:p>
+      <w:pPr>
+        <w:autoSpaceDE w:val="0"/>
+        <w:autoSpaceDN w:val="0"/>
+        <w:adjustRightInd w:val="0"/>
+        <w:rPr>
+          <w:rFonts w:cstheme="minorHAnsi"/>
+          <w:sz w:val="28"/>
+          <w:szCs w:val="28"/>
+          <w:lang w:val="en-GB"/>
+        </w:rPr>
+      </w:pPr>
+      <w:r>
+        <w:rPr>
+          <w:rFonts w:cstheme="minorHAnsi"/>
+          <w:sz w:val="28"/>
+          <w:szCs w:val="28"/>
           <w:lang w:val="en-GB"/>
         </w:rPr>
         <w:t>For the discussion of all 4 exercise sheets on February 17, please gather in 4 groups of ~5 students. Each group will present their results of one of the 4 exercise sheets.</w:t>

</xml_diff>